<commit_message>
started ch 7 stuff and updated project 3
</commit_message>
<xml_diff>
--- a/Labs/Ch7/cadenKnoxCh7Lab1.docx
+++ b/Labs/Ch7/cadenKnoxCh7Lab1.docx
@@ -197,6 +197,7 @@
               <w:rPr>
                 <w:rFonts w:ascii="Ubuntu Mono" w:eastAsia="Ubuntu Mono" w:hAnsi="Ubuntu Mono" w:cs="Ubuntu Mono"/>
                 <w:i/>
+                <w:noProof/>
                 <w:sz w:val="20"/>
                 <w:szCs w:val="20"/>
               </w:rPr>
@@ -293,6 +294,7 @@
               <w:rPr>
                 <w:rFonts w:ascii="Ubuntu Mono" w:eastAsia="Ubuntu Mono" w:hAnsi="Ubuntu Mono" w:cs="Ubuntu Mono"/>
                 <w:i/>
+                <w:noProof/>
                 <w:sz w:val="20"/>
                 <w:szCs w:val="20"/>
               </w:rPr>
@@ -347,6 +349,7 @@
             <w:r>
               <w:rPr>
                 <w:rFonts w:ascii="Ubuntu Mono" w:eastAsia="Ubuntu Mono" w:hAnsi="Ubuntu Mono" w:cs="Ubuntu Mono"/>
+                <w:noProof/>
                 <w:sz w:val="20"/>
                 <w:szCs w:val="20"/>
               </w:rPr>
@@ -416,23 +419,7 @@
           <w:color w:val="404040"/>
           <w:lang w:val="en-US"/>
         </w:rPr>
-        <w:t xml:space="preserve">Alter your code to demonstrate how your program would throw a </w:t>
-      </w:r>
-      <w:proofErr w:type="spellStart"/>
-      <w:r>
-        <w:rPr>
-          <w:color w:val="404040"/>
-          <w:lang w:val="en-US"/>
-        </w:rPr>
-        <w:t>FileNotFoundException</w:t>
-      </w:r>
-      <w:proofErr w:type="spellEnd"/>
-      <w:r>
-        <w:rPr>
-          <w:color w:val="404040"/>
-          <w:lang w:val="en-US"/>
-        </w:rPr>
-        <w:t>.</w:t>
+        <w:t>Alter your code to demonstrate how your program would throw a FileNotFoundException.</w:t>
       </w:r>
     </w:p>
     <w:p/>
@@ -481,6 +468,7 @@
               <w:rPr>
                 <w:rFonts w:ascii="Ubuntu Mono" w:eastAsia="Ubuntu Mono" w:hAnsi="Ubuntu Mono" w:cs="Ubuntu Mono"/>
                 <w:i/>
+                <w:noProof/>
                 <w:sz w:val="20"/>
                 <w:szCs w:val="20"/>
               </w:rPr>
@@ -577,6 +565,7 @@
               <w:rPr>
                 <w:rFonts w:ascii="Ubuntu Mono" w:eastAsia="Ubuntu Mono" w:hAnsi="Ubuntu Mono" w:cs="Ubuntu Mono"/>
                 <w:i/>
+                <w:noProof/>
                 <w:sz w:val="20"/>
                 <w:szCs w:val="20"/>
               </w:rPr>
@@ -862,6 +851,7 @@
               <w:rPr>
                 <w:rFonts w:ascii="Ubuntu Mono" w:eastAsia="Ubuntu Mono" w:hAnsi="Ubuntu Mono" w:cs="Ubuntu Mono"/>
                 <w:i/>
+                <w:noProof/>
                 <w:sz w:val="20"/>
                 <w:szCs w:val="20"/>
               </w:rPr>
@@ -958,6 +948,7 @@
               <w:rPr>
                 <w:rFonts w:ascii="Ubuntu Mono" w:eastAsia="Ubuntu Mono" w:hAnsi="Ubuntu Mono" w:cs="Ubuntu Mono"/>
                 <w:i/>
+                <w:noProof/>
                 <w:sz w:val="20"/>
                 <w:szCs w:val="20"/>
               </w:rPr>
@@ -1011,6 +1002,7 @@
             <w:r>
               <w:rPr>
                 <w:rFonts w:ascii="Ubuntu Mono" w:eastAsia="Ubuntu Mono" w:hAnsi="Ubuntu Mono" w:cs="Ubuntu Mono"/>
+                <w:noProof/>
                 <w:sz w:val="20"/>
                 <w:szCs w:val="20"/>
               </w:rPr>
@@ -1090,23 +1082,7 @@
           <w:color w:val="404040"/>
           <w:lang w:val="en-US"/>
         </w:rPr>
-        <w:t>Arrays of Objects (</w:t>
-      </w:r>
-      <w:proofErr w:type="gramStart"/>
-      <w:r>
-        <w:rPr>
-          <w:color w:val="404040"/>
-          <w:lang w:val="en-US"/>
-        </w:rPr>
-        <w:t>Strings)  and</w:t>
-      </w:r>
-      <w:proofErr w:type="gramEnd"/>
-      <w:r>
-        <w:rPr>
-          <w:color w:val="404040"/>
-          <w:lang w:val="en-US"/>
-        </w:rPr>
-        <w:t xml:space="preserve"> Files</w:t>
+        <w:t>Arrays of Objects (Strings)  and Files</w:t>
       </w:r>
     </w:p>
     <w:p>
@@ -1175,7 +1151,6 @@
         </w:rPr>
       </w:pPr>
       <w:hyperlink r:id="rId15" w:tgtFrame="_blank" w:history="1">
-        <w:proofErr w:type="spellStart"/>
         <w:r>
           <w:rPr>
             <w:rStyle w:val="Hyperlink"/>
@@ -1190,15 +1165,7 @@
             <w:rStyle w:val="Hyperlink"/>
             <w:lang w:val="en-US"/>
           </w:rPr>
-          <w:t>Download</w:t>
-        </w:r>
-        <w:proofErr w:type="spellEnd"/>
-        <w:r>
-          <w:rPr>
-            <w:rStyle w:val="Hyperlink"/>
-            <w:lang w:val="en-US"/>
-          </w:rPr>
-          <w:t xml:space="preserve"> Classics.txt</w:t>
+          <w:t>Download Classics.txt</w:t>
         </w:r>
       </w:hyperlink>
     </w:p>
@@ -1440,11 +1407,44 @@
             <w:r>
               <w:rPr>
                 <w:rFonts w:ascii="Ubuntu Mono" w:eastAsia="Ubuntu Mono" w:hAnsi="Ubuntu Mono" w:cs="Ubuntu Mono"/>
-                <w:i/>
                 <w:sz w:val="20"/>
                 <w:szCs w:val="20"/>
               </w:rPr>
-              <w:t>Copy and paste a screenshot of your source code here.</w:t>
+              <w:drawing>
+                <wp:inline distT="0" distB="0" distL="0" distR="0" wp14:anchorId="1071423B" wp14:editId="640692FE">
+                  <wp:extent cx="6264275" cy="6956425"/>
+                  <wp:effectExtent l="0" t="0" r="3175" b="0"/>
+                  <wp:docPr id="9" name="Picture 9"/>
+                  <wp:cNvGraphicFramePr>
+                    <a:graphicFrameLocks xmlns:a="http://schemas.openxmlformats.org/drawingml/2006/main" noChangeAspect="1"/>
+                  </wp:cNvGraphicFramePr>
+                  <a:graphic xmlns:a="http://schemas.openxmlformats.org/drawingml/2006/main">
+                    <a:graphicData uri="http://schemas.openxmlformats.org/drawingml/2006/picture">
+                      <pic:pic xmlns:pic="http://schemas.openxmlformats.org/drawingml/2006/picture">
+                        <pic:nvPicPr>
+                          <pic:cNvPr id="1" name=""/>
+                          <pic:cNvPicPr/>
+                        </pic:nvPicPr>
+                        <pic:blipFill>
+                          <a:blip r:embed="rId17"/>
+                          <a:stretch>
+                            <a:fillRect/>
+                          </a:stretch>
+                        </pic:blipFill>
+                        <pic:spPr>
+                          <a:xfrm>
+                            <a:off x="0" y="0"/>
+                            <a:ext cx="6264275" cy="6956425"/>
+                          </a:xfrm>
+                          <a:prstGeom prst="rect">
+                            <a:avLst/>
+                          </a:prstGeom>
+                        </pic:spPr>
+                      </pic:pic>
+                    </a:graphicData>
+                  </a:graphic>
+                </wp:inline>
+              </w:drawing>
             </w:r>
           </w:p>
         </w:tc>
@@ -1505,7 +1505,95 @@
                 <w:sz w:val="20"/>
                 <w:szCs w:val="20"/>
               </w:rPr>
-              <w:t xml:space="preserve">Copy and paste a screenshot of your test results here. </w:t>
+              <w:lastRenderedPageBreak/>
+              <w:drawing>
+                <wp:inline distT="0" distB="0" distL="0" distR="0" wp14:anchorId="047B87F4" wp14:editId="121B3F3C">
+                  <wp:extent cx="4744112" cy="1857634"/>
+                  <wp:effectExtent l="0" t="0" r="0" b="9525"/>
+                  <wp:docPr id="10" name="Picture 10"/>
+                  <wp:cNvGraphicFramePr>
+                    <a:graphicFrameLocks xmlns:a="http://schemas.openxmlformats.org/drawingml/2006/main" noChangeAspect="1"/>
+                  </wp:cNvGraphicFramePr>
+                  <a:graphic xmlns:a="http://schemas.openxmlformats.org/drawingml/2006/main">
+                    <a:graphicData uri="http://schemas.openxmlformats.org/drawingml/2006/picture">
+                      <pic:pic xmlns:pic="http://schemas.openxmlformats.org/drawingml/2006/picture">
+                        <pic:nvPicPr>
+                          <pic:cNvPr id="1" name=""/>
+                          <pic:cNvPicPr/>
+                        </pic:nvPicPr>
+                        <pic:blipFill>
+                          <a:blip r:embed="rId18"/>
+                          <a:stretch>
+                            <a:fillRect/>
+                          </a:stretch>
+                        </pic:blipFill>
+                        <pic:spPr>
+                          <a:xfrm>
+                            <a:off x="0" y="0"/>
+                            <a:ext cx="4744112" cy="1857634"/>
+                          </a:xfrm>
+                          <a:prstGeom prst="rect">
+                            <a:avLst/>
+                          </a:prstGeom>
+                        </pic:spPr>
+                      </pic:pic>
+                    </a:graphicData>
+                  </a:graphic>
+                </wp:inline>
+              </w:drawing>
+            </w:r>
+          </w:p>
+          <w:p>
+            <w:pPr>
+              <w:widowControl w:val="0"/>
+              <w:spacing w:line="240" w:lineRule="auto"/>
+              <w:rPr>
+                <w:rFonts w:ascii="Ubuntu Mono" w:eastAsia="Ubuntu Mono" w:hAnsi="Ubuntu Mono" w:cs="Ubuntu Mono"/>
+                <w:sz w:val="20"/>
+                <w:szCs w:val="20"/>
+              </w:rPr>
+            </w:pPr>
+            <w:r>
+              <w:rPr>
+                <w:rFonts w:ascii="Ubuntu Mono" w:eastAsia="Ubuntu Mono" w:hAnsi="Ubuntu Mono" w:cs="Ubuntu Mono"/>
+                <w:sz w:val="20"/>
+                <w:szCs w:val="20"/>
+              </w:rPr>
+              <w:drawing>
+                <wp:inline distT="0" distB="0" distL="0" distR="0" wp14:anchorId="52B3C4B2" wp14:editId="558DC2E5">
+                  <wp:extent cx="3029373" cy="1800476"/>
+                  <wp:effectExtent l="0" t="0" r="0" b="9525"/>
+                  <wp:docPr id="11" name="Picture 11"/>
+                  <wp:cNvGraphicFramePr>
+                    <a:graphicFrameLocks xmlns:a="http://schemas.openxmlformats.org/drawingml/2006/main" noChangeAspect="1"/>
+                  </wp:cNvGraphicFramePr>
+                  <a:graphic xmlns:a="http://schemas.openxmlformats.org/drawingml/2006/main">
+                    <a:graphicData uri="http://schemas.openxmlformats.org/drawingml/2006/picture">
+                      <pic:pic xmlns:pic="http://schemas.openxmlformats.org/drawingml/2006/picture">
+                        <pic:nvPicPr>
+                          <pic:cNvPr id="1" name=""/>
+                          <pic:cNvPicPr/>
+                        </pic:nvPicPr>
+                        <pic:blipFill>
+                          <a:blip r:embed="rId19"/>
+                          <a:stretch>
+                            <a:fillRect/>
+                          </a:stretch>
+                        </pic:blipFill>
+                        <pic:spPr>
+                          <a:xfrm>
+                            <a:off x="0" y="0"/>
+                            <a:ext cx="3029373" cy="1800476"/>
+                          </a:xfrm>
+                          <a:prstGeom prst="rect">
+                            <a:avLst/>
+                          </a:prstGeom>
+                        </pic:spPr>
+                      </pic:pic>
+                    </a:graphicData>
+                  </a:graphic>
+                </wp:inline>
+              </w:drawing>
             </w:r>
           </w:p>
         </w:tc>
@@ -1518,7 +1606,7 @@
     </w:p>
     <w:p/>
     <w:sectPr>
-      <w:headerReference w:type="default" r:id="rId17"/>
+      <w:headerReference w:type="default" r:id="rId20"/>
       <w:pgSz w:w="12240" w:h="15840"/>
       <w:pgMar w:top="1440" w:right="1440" w:bottom="1440" w:left="1440" w:header="720" w:footer="720" w:gutter="0"/>
       <w:pgNumType w:start="1"/>
@@ -2452,6 +2540,7 @@
   <w:style w:type="character" w:default="1" w:styleId="DefaultParagraphFont">
     <w:name w:val="Default Paragraph Font"/>
     <w:uiPriority w:val="1"/>
+    <w:semiHidden/>
     <w:unhideWhenUsed/>
   </w:style>
   <w:style w:type="table" w:default="1" w:styleId="TableNormal">
@@ -2605,6 +2694,18 @@
     <w:rPr>
       <w:color w:val="605E5C"/>
       <w:shd w:val="clear" w:color="auto" w:fill="E1DFDD"/>
+    </w:rPr>
+  </w:style>
+  <w:style w:type="character" w:styleId="FollowedHyperlink">
+    <w:name w:val="FollowedHyperlink"/>
+    <w:basedOn w:val="DefaultParagraphFont"/>
+    <w:uiPriority w:val="99"/>
+    <w:semiHidden/>
+    <w:unhideWhenUsed/>
+    <w:rsid w:val="002766B2"/>
+    <w:rPr>
+      <w:color w:val="800080" w:themeColor="followedHyperlink"/>
+      <w:u w:val="single"/>
     </w:rPr>
   </w:style>
 </w:styles>

</xml_diff>